<commit_message>
change swap in ShakeSort
</commit_message>
<xml_diff>
--- a/EXPLANOTARY_NOTE.docs.docx
+++ b/EXPLANOTARY_NOTE.docs.docx
@@ -141,7 +141,25 @@
           <w:szCs w:val="36"/>
           <w:lang w:val="ru-RU"/>
         </w:rPr>
-        <w:t xml:space="preserve">Домашнее задание №1 </w:t>
+        <w:t>Домашнее задание №</w:t>
+      </w:r>
+      <w:r>
+        <w:rPr>
+          <w:rFonts w:ascii="Times New Roman" w:hAnsi="Times New Roman" w:cs="Times New Roman"/>
+          <w:sz w:val="36"/>
+          <w:szCs w:val="36"/>
+          <w:lang w:val="ru-RU"/>
+        </w:rPr>
+        <w:t>2</w:t>
+      </w:r>
+      <w:r>
+        <w:rPr>
+          <w:rFonts w:ascii="Times New Roman" w:hAnsi="Times New Roman" w:cs="Times New Roman"/>
+          <w:sz w:val="36"/>
+          <w:szCs w:val="36"/>
+          <w:lang w:val="ru-RU"/>
+        </w:rPr>
+        <w:t xml:space="preserve"> </w:t>
       </w:r>
     </w:p>
     <w:p>
@@ -555,14 +573,7 @@
           <w:rFonts w:ascii="Times New Roman" w:hAnsi="Times New Roman" w:cs="Times New Roman"/>
           <w:lang w:val="ru-RU"/>
         </w:rPr>
-        <w:t>Обобщенный артефакт, используемый в задании</w:t>
-      </w:r>
-      <w:r>
-        <w:rPr>
-          <w:rFonts w:ascii="Times New Roman" w:hAnsi="Times New Roman" w:cs="Times New Roman"/>
-          <w:lang w:val="ru-RU"/>
-        </w:rPr>
-        <w:t>:</w:t>
+        <w:t>Обобщенный артефакт, используемый в задании:</w:t>
       </w:r>
       <w:r>
         <w:rPr>
@@ -1040,55 +1051,7 @@
           <w:szCs w:val="21"/>
           <w:lang w:val="ru-RU"/>
         </w:rPr>
-        <w:t>Второй аргумент уникальный (сфера – радиус (целочисленное значение), параллелепипед – 3 стороны (</w:t>
-      </w:r>
-      <w:r>
-        <w:rPr>
-          <w:sz w:val="21"/>
-          <w:szCs w:val="21"/>
-          <w:lang w:val="ru-RU"/>
-        </w:rPr>
-        <w:t>целочисленн</w:t>
-      </w:r>
-      <w:r>
-        <w:rPr>
-          <w:sz w:val="21"/>
-          <w:szCs w:val="21"/>
-          <w:lang w:val="ru-RU"/>
-        </w:rPr>
-        <w:t>ы</w:t>
-      </w:r>
-      <w:r>
-        <w:rPr>
-          <w:sz w:val="21"/>
-          <w:szCs w:val="21"/>
-          <w:lang w:val="ru-RU"/>
-        </w:rPr>
-        <w:t>е значени</w:t>
-      </w:r>
-      <w:r>
-        <w:rPr>
-          <w:sz w:val="21"/>
-          <w:szCs w:val="21"/>
-          <w:lang w:val="ru-RU"/>
-        </w:rPr>
-        <w:t>я), правильный тетраэдр – сторона (</w:t>
-      </w:r>
-      <w:r>
-        <w:rPr>
-          <w:sz w:val="21"/>
-          <w:szCs w:val="21"/>
-          <w:lang w:val="ru-RU"/>
-        </w:rPr>
-        <w:t>целочисленное значение</w:t>
-      </w:r>
-      <w:r>
-        <w:rPr>
-          <w:sz w:val="21"/>
-          <w:szCs w:val="21"/>
-          <w:lang w:val="ru-RU"/>
-        </w:rPr>
-        <w:t>)).</w:t>
+        <w:t>Второй аргумент уникальный (сфера – радиус (целочисленное значение), параллелепипед – 3 стороны (целочисленные значения), правильный тетраэдр – сторона (целочисленное значение)).</w:t>
       </w:r>
     </w:p>
     <w:p>
@@ -1989,7 +1952,7 @@
               <w:pStyle w:val="NormalWeb"/>
               <w:jc w:val="both"/>
               <w:rPr>
-                <w:lang w:val="en-US"/>
+                <w:lang w:val="ru-RU"/>
               </w:rPr>
             </w:pPr>
             <w:r>
@@ -2006,7 +1969,7 @@
             </w:r>
             <w:r>
               <w:rPr>
-                <w:lang w:val="en-US"/>
+                <w:lang w:val="ru-RU"/>
               </w:rPr>
               <w:t>[4]</w:t>
             </w:r>
@@ -2016,7 +1979,7 @@
               <w:pStyle w:val="NormalWeb"/>
               <w:jc w:val="both"/>
               <w:rPr>
-                <w:lang w:val="en-US"/>
+                <w:lang w:val="ru-RU"/>
               </w:rPr>
             </w:pPr>
             <w:r>
@@ -2027,7 +1990,7 @@
             </w:r>
             <w:r>
               <w:rPr>
-                <w:lang w:val="en-US"/>
+                <w:lang w:val="ru-RU"/>
               </w:rPr>
               <w:t xml:space="preserve"> [8]</w:t>
             </w:r>
@@ -2037,7 +2000,7 @@
               <w:pStyle w:val="NormalWeb"/>
               <w:jc w:val="both"/>
               <w:rPr>
-                <w:lang w:val="en-US"/>
+                <w:lang w:val="ru-RU"/>
               </w:rPr>
             </w:pPr>
             <w:r>
@@ -2048,7 +2011,7 @@
             </w:r>
             <w:r>
               <w:rPr>
-                <w:lang w:val="en-US"/>
+                <w:lang w:val="ru-RU"/>
               </w:rPr>
               <w:t xml:space="preserve"> [20]</w:t>
             </w:r>
@@ -2058,7 +2021,7 @@
               <w:pStyle w:val="NormalWeb"/>
               <w:jc w:val="both"/>
               <w:rPr>
-                <w:lang w:val="en-US"/>
+                <w:lang w:val="ru-RU"/>
               </w:rPr>
             </w:pPr>
             <w:r>
@@ -2069,7 +2032,7 @@
             </w:r>
             <w:r>
               <w:rPr>
-                <w:lang w:val="en-US"/>
+                <w:lang w:val="ru-RU"/>
               </w:rPr>
               <w:t xml:space="preserve"> [40]</w:t>
             </w:r>
@@ -2113,13 +2076,7 @@
               <w:rPr>
                 <w:lang w:val="ru-RU"/>
               </w:rPr>
-              <w:t>156000</w:t>
-            </w:r>
-            <w:r>
-              <w:rPr>
-                <w:lang w:val="ru-RU"/>
-              </w:rPr>
-              <w:t>8</w:t>
+              <w:t>1560008</w:t>
             </w:r>
             <w:r>
               <w:rPr>
@@ -2304,19 +2261,7 @@
               <w:rPr>
                 <w:lang w:val="ru-RU"/>
               </w:rPr>
-              <w:t>байт (</w:t>
-            </w:r>
-            <w:r>
-              <w:rPr>
-                <w:lang w:val="ru-RU"/>
-              </w:rPr>
-              <w:t>1560000 байт</w:t>
-            </w:r>
-            <w:r>
-              <w:rPr>
-                <w:lang w:val="ru-RU"/>
-              </w:rPr>
-              <w:t>)</w:t>
+              <w:t>байт (1560000 байт)</w:t>
             </w:r>
             <w:r>
               <w:rPr>
@@ -2541,13 +2486,7 @@
               <w:rPr>
                 <w:lang w:val="ru-RU"/>
               </w:rPr>
-              <w:t>1560008</w:t>
-            </w:r>
-            <w:r>
-              <w:rPr>
-                <w:lang w:val="ru-RU"/>
-              </w:rPr>
-              <w:t xml:space="preserve"> </w:t>
+              <w:t xml:space="preserve">1560008 </w:t>
             </w:r>
             <w:r>
               <w:rPr>
@@ -2662,13 +2601,7 @@
               <w:pStyle w:val="NormalWeb"/>
             </w:pPr>
             <w:r>
-              <w:t>void Init(Container &amp;</w:t>
-            </w:r>
-            <w:r>
-              <w:t>c</w:t>
-            </w:r>
-            <w:r>
-              <w:t>)</w:t>
+              <w:t>void Init(Container &amp;c)</w:t>
             </w:r>
           </w:p>
         </w:tc>
@@ -3520,7 +3453,7 @@
               <w:rPr>
                 <w:sz w:val="28"/>
                 <w:szCs w:val="28"/>
-                <w:lang w:val="ru-RU"/>
+                <w:lang w:val="en-US"/>
               </w:rPr>
               <w:t>?</w:t>
             </w:r>
@@ -3536,7 +3469,7 @@
               <w:rPr>
                 <w:sz w:val="28"/>
                 <w:szCs w:val="28"/>
-                <w:lang w:val="ru-RU"/>
+                <w:lang w:val="en-US"/>
               </w:rPr>
               <w:t xml:space="preserve">– </w:t>
             </w:r>
@@ -4184,13 +4117,31 @@
               <w:rPr>
                 <w:lang w:val="ru-RU"/>
               </w:rPr>
-              <w:t>5000</w:t>
-            </w:r>
-            <w:r>
-              <w:rPr>
-                <w:lang w:val="en-US"/>
-              </w:rPr>
-              <w:t xml:space="preserve"> (test_4)</w:t>
+              <w:t>2</w:t>
+            </w:r>
+            <w:r>
+              <w:rPr>
+                <w:lang w:val="ru-RU"/>
+              </w:rPr>
+              <w:t>0</w:t>
+            </w:r>
+            <w:r>
+              <w:rPr>
+                <w:lang w:val="en-US"/>
+              </w:rPr>
+              <w:t xml:space="preserve"> (test_</w:t>
+            </w:r>
+            <w:r>
+              <w:rPr>
+                <w:lang w:val="ru-RU"/>
+              </w:rPr>
+              <w:t>1</w:t>
+            </w:r>
+            <w:r>
+              <w:rPr>
+                <w:lang w:val="en-US"/>
+              </w:rPr>
+              <w:t>)</w:t>
             </w:r>
           </w:p>
         </w:tc>
@@ -4224,15 +4175,14 @@
               <w:pStyle w:val="NormalWeb"/>
               <w:jc w:val="both"/>
               <w:rPr>
-                <w:lang w:val="ru-RU"/>
-              </w:rPr>
-            </w:pPr>
-            <w:r>
-              <w:rPr>
-                <w:color w:val="000000"/>
-                <w:lang w:val="en-US"/>
-              </w:rPr>
-              <w:t>0.696066</w:t>
+                <w:lang w:val="en-US"/>
+              </w:rPr>
+            </w:pPr>
+            <w:r>
+              <w:rPr>
+                <w:lang w:val="en-US"/>
+              </w:rPr>
+              <w:t>0.000799</w:t>
             </w:r>
           </w:p>
         </w:tc>
@@ -4252,21 +4202,33 @@
             </w:pPr>
             <w:r>
               <w:rPr>
-                <w:lang w:val="en-US"/>
-              </w:rPr>
-              <w:t>5</w:t>
-            </w:r>
-            <w:r>
-              <w:rPr>
-                <w:lang w:val="ru-RU"/>
-              </w:rPr>
-              <w:t>000</w:t>
-            </w:r>
-            <w:r>
-              <w:rPr>
-                <w:lang w:val="en-US"/>
-              </w:rPr>
-              <w:t xml:space="preserve"> (test_5)</w:t>
+                <w:lang w:val="ru-RU"/>
+              </w:rPr>
+              <w:t>1</w:t>
+            </w:r>
+            <w:r>
+              <w:rPr>
+                <w:lang w:val="ru-RU"/>
+              </w:rPr>
+              <w:t>00</w:t>
+            </w:r>
+            <w:r>
+              <w:rPr>
+                <w:lang w:val="en-US"/>
+              </w:rPr>
+              <w:t xml:space="preserve"> (test_</w:t>
+            </w:r>
+            <w:r>
+              <w:rPr>
+                <w:lang w:val="ru-RU"/>
+              </w:rPr>
+              <w:t>2</w:t>
+            </w:r>
+            <w:r>
+              <w:rPr>
+                <w:lang w:val="en-US"/>
+              </w:rPr>
+              <w:t>)</w:t>
             </w:r>
           </w:p>
         </w:tc>
@@ -4300,15 +4262,14 @@
               <w:pStyle w:val="NormalWeb"/>
               <w:jc w:val="both"/>
               <w:rPr>
-                <w:lang w:val="ru-RU"/>
-              </w:rPr>
-            </w:pPr>
-            <w:r>
-              <w:rPr>
-                <w:color w:val="000000"/>
-                <w:lang w:val="en-US"/>
-              </w:rPr>
-              <w:t>0.669442</w:t>
+                <w:lang w:val="en-US"/>
+              </w:rPr>
+            </w:pPr>
+            <w:r>
+              <w:rPr>
+                <w:lang w:val="en-US"/>
+              </w:rPr>
+              <w:t>0.001639</w:t>
             </w:r>
           </w:p>
         </w:tc>
@@ -4330,13 +4291,25 @@
               <w:rPr>
                 <w:lang w:val="en-US"/>
               </w:rPr>
-              <w:t>10000</w:t>
-            </w:r>
-            <w:r>
-              <w:rPr>
-                <w:lang w:val="en-US"/>
-              </w:rPr>
-              <w:t xml:space="preserve"> (test_1)</w:t>
+              <w:t>1000</w:t>
+            </w:r>
+            <w:r>
+              <w:rPr>
+                <w:lang w:val="en-US"/>
+              </w:rPr>
+              <w:t xml:space="preserve"> (test_</w:t>
+            </w:r>
+            <w:r>
+              <w:rPr>
+                <w:lang w:val="ru-RU"/>
+              </w:rPr>
+              <w:t>3</w:t>
+            </w:r>
+            <w:r>
+              <w:rPr>
+                <w:lang w:val="en-US"/>
+              </w:rPr>
+              <w:t>)</w:t>
             </w:r>
           </w:p>
         </w:tc>
@@ -4370,15 +4343,20 @@
               <w:pStyle w:val="NormalWeb"/>
               <w:jc w:val="both"/>
               <w:rPr>
-                <w:lang w:val="ru-RU"/>
-              </w:rPr>
-            </w:pPr>
-            <w:r>
-              <w:rPr>
-                <w:color w:val="000000"/>
-                <w:lang w:val="en-US"/>
-              </w:rPr>
-              <w:t>2.663293</w:t>
+                <w:lang w:val="en-US"/>
+              </w:rPr>
+            </w:pPr>
+            <w:r>
+              <w:rPr>
+                <w:lang w:val="en-US"/>
+              </w:rPr>
+              <w:t>0.107</w:t>
+            </w:r>
+            <w:r>
+              <w:rPr>
+                <w:lang w:val="en-US"/>
+              </w:rPr>
+              <w:t>607</w:t>
             </w:r>
           </w:p>
         </w:tc>
@@ -4406,7 +4384,19 @@
               <w:rPr>
                 <w:lang w:val="en-US"/>
               </w:rPr>
-              <w:t xml:space="preserve"> (test_2)</w:t>
+              <w:t xml:space="preserve"> (test_</w:t>
+            </w:r>
+            <w:r>
+              <w:rPr>
+                <w:lang w:val="ru-RU"/>
+              </w:rPr>
+              <w:t>4</w:t>
+            </w:r>
+            <w:r>
+              <w:rPr>
+                <w:lang w:val="en-US"/>
+              </w:rPr>
+              <w:t>)</w:t>
             </w:r>
           </w:p>
         </w:tc>
@@ -4440,15 +4430,14 @@
               <w:pStyle w:val="NormalWeb"/>
               <w:jc w:val="both"/>
               <w:rPr>
-                <w:lang w:val="ru-RU"/>
-              </w:rPr>
-            </w:pPr>
-            <w:r>
-              <w:rPr>
-                <w:color w:val="000000"/>
-                <w:lang w:val="en-US"/>
-              </w:rPr>
-              <w:t>2.740818</w:t>
+                <w:lang w:val="en-US"/>
+              </w:rPr>
+            </w:pPr>
+            <w:r>
+              <w:rPr>
+                <w:lang w:val="en-US"/>
+              </w:rPr>
+              <w:t>7.374314</w:t>
             </w:r>
           </w:p>
         </w:tc>
@@ -4468,15 +4457,33 @@
             </w:pPr>
             <w:r>
               <w:rPr>
-                <w:lang w:val="en-US"/>
-              </w:rPr>
-              <w:t>20000</w:t>
-            </w:r>
-            <w:r>
-              <w:rPr>
-                <w:lang w:val="en-US"/>
-              </w:rPr>
-              <w:t xml:space="preserve"> (test_3)</w:t>
+                <w:lang w:val="ru-RU"/>
+              </w:rPr>
+              <w:t>3</w:t>
+            </w:r>
+            <w:r>
+              <w:rPr>
+                <w:lang w:val="en-US"/>
+              </w:rPr>
+              <w:t>0000</w:t>
+            </w:r>
+            <w:r>
+              <w:rPr>
+                <w:lang w:val="en-US"/>
+              </w:rPr>
+              <w:t xml:space="preserve"> (test_</w:t>
+            </w:r>
+            <w:r>
+              <w:rPr>
+                <w:lang w:val="ru-RU"/>
+              </w:rPr>
+              <w:t>5</w:t>
+            </w:r>
+            <w:r>
+              <w:rPr>
+                <w:lang w:val="en-US"/>
+              </w:rPr>
+              <w:t>)</w:t>
             </w:r>
           </w:p>
         </w:tc>
@@ -4510,89 +4517,14 @@
               <w:pStyle w:val="NormalWeb"/>
               <w:jc w:val="both"/>
               <w:rPr>
-                <w:lang w:val="ru-RU"/>
-              </w:rPr>
-            </w:pPr>
-            <w:r>
-              <w:rPr>
-                <w:color w:val="000000"/>
-                <w:lang w:val="en-US"/>
-              </w:rPr>
-              <w:t>10.188647</w:t>
-            </w:r>
-          </w:p>
-        </w:tc>
-      </w:tr>
-      <w:tr>
-        <w:tc>
-          <w:tcPr>
-            <w:tcW w:w="3116" w:type="dxa"/>
-          </w:tcPr>
-          <w:p>
-            <w:pPr>
-              <w:pStyle w:val="NormalWeb"/>
-              <w:jc w:val="both"/>
-              <w:rPr>
-                <w:lang w:val="ru-RU"/>
-              </w:rPr>
-            </w:pPr>
-            <w:r>
-              <w:rPr>
-                <w:lang w:val="ru-RU"/>
-              </w:rPr>
-              <w:t>4 (некорректные</w:t>
-            </w:r>
-            <w:r>
-              <w:rPr>
-                <w:lang w:val="en-US"/>
-              </w:rPr>
-              <w:t xml:space="preserve"> test_6</w:t>
-            </w:r>
-            <w:r>
-              <w:rPr>
-                <w:lang w:val="ru-RU"/>
-              </w:rPr>
-              <w:t>)</w:t>
-            </w:r>
-          </w:p>
-        </w:tc>
-        <w:tc>
-          <w:tcPr>
-            <w:tcW w:w="3117" w:type="dxa"/>
-          </w:tcPr>
-          <w:p>
-            <w:pPr>
-              <w:pStyle w:val="NormalWeb"/>
-              <w:jc w:val="both"/>
-              <w:rPr>
-                <w:lang w:val="ru-RU"/>
-              </w:rPr>
-            </w:pPr>
-            <w:r>
-              <w:rPr>
-                <w:lang w:val="ru-RU"/>
-              </w:rPr>
-              <w:t xml:space="preserve">Вывод исключения </w:t>
-            </w:r>
-          </w:p>
-        </w:tc>
-        <w:tc>
-          <w:tcPr>
-            <w:tcW w:w="3117" w:type="dxa"/>
-          </w:tcPr>
-          <w:p>
-            <w:pPr>
-              <w:pStyle w:val="NormalWeb"/>
-              <w:jc w:val="both"/>
-              <w:rPr>
-                <w:lang w:val="ru-RU"/>
-              </w:rPr>
-            </w:pPr>
-            <w:r>
-              <w:rPr>
-                <w:lang w:val="ru-RU"/>
-              </w:rPr>
-              <w:t>-</w:t>
+                <w:lang w:val="en-US"/>
+              </w:rPr>
+            </w:pPr>
+            <w:r>
+              <w:rPr>
+                <w:lang w:val="en-US"/>
+              </w:rPr>
+              <w:t>56.974075</w:t>
             </w:r>
           </w:p>
         </w:tc>
@@ -4773,6 +4705,11 @@
         <w:docPartUnique/>
       </w:docPartObj>
     </w:sdtPr>
+    <w:sdtEndPr>
+      <w:rPr>
+        <w:rStyle w:val="PageNumber"/>
+      </w:rPr>
+    </w:sdtEndPr>
     <w:sdtContent>
       <w:p>
         <w:pPr>
@@ -4825,6 +4762,11 @@
         <w:docPartUnique/>
       </w:docPartObj>
     </w:sdtPr>
+    <w:sdtEndPr>
+      <w:rPr>
+        <w:rStyle w:val="PageNumber"/>
+      </w:rPr>
+    </w:sdtEndPr>
     <w:sdtContent>
       <w:p>
         <w:pPr>

</xml_diff>